<commit_message>
plano elaboração 1 concluido
</commit_message>
<xml_diff>
--- a/Planejamento/AS_plano_iteracao_elaboracao1.docx
+++ b/Planejamento/AS_plano_iteracao_elaboracao1.docx
@@ -4309,9 +4309,9 @@
         <w:tblLook w:val="01E0" w:firstRow="1" w:lastRow="1" w:firstColumn="1" w:lastColumn="1" w:noHBand="0" w:noVBand="0"/>
       </w:tblPr>
       <w:tblGrid>
-        <w:gridCol w:w="3118"/>
-        <w:gridCol w:w="1434"/>
-        <w:gridCol w:w="4798"/>
+        <w:gridCol w:w="3125"/>
+        <w:gridCol w:w="1431"/>
+        <w:gridCol w:w="4794"/>
       </w:tblGrid>
       <w:tr>
         <w:tc>
@@ -4443,16 +4443,8 @@
               <w:rPr>
                 <w:lang w:val="pt-BR"/>
               </w:rPr>
-              <w:t xml:space="preserve">Placa de vídeo com defeito no computador de </w:t>
-            </w:r>
-            <w:proofErr w:type="spellStart"/>
-            <w:r>
-              <w:rPr>
-                <w:lang w:val="pt-BR"/>
-              </w:rPr>
-              <w:t>Dennys</w:t>
-            </w:r>
-            <w:proofErr w:type="spellEnd"/>
+              <w:t>Indisponibilidade do Dono do produto no período de 26-10-2015 a 30-10- 2015 para o levantamento de informações durante a obtenção de requisitos.</w:t>
+            </w:r>
           </w:p>
         </w:tc>
         <w:tc>
@@ -4509,8 +4501,10 @@
               <w:rPr>
                 <w:lang w:val="pt-BR"/>
               </w:rPr>
-              <w:t>Verificar a placa se a placa tem conserto ou comprar uma nova.</w:t>
-            </w:r>
+              <w:t>Garantir o comprometimento dos Stackholders.</w:t>
+            </w:r>
+            <w:bookmarkStart w:id="1" w:name="_GoBack"/>
+            <w:bookmarkEnd w:id="1"/>
           </w:p>
         </w:tc>
       </w:tr>
@@ -4567,8 +4561,6 @@
         </w:rPr>
         <w:t xml:space="preserve">Diagramas </w:t>
       </w:r>
-      <w:bookmarkStart w:id="1" w:name="_GoBack"/>
-      <w:bookmarkEnd w:id="1"/>
       <w:r>
         <w:rPr>
           <w:b w:val="0"/>

</xml_diff>

<commit_message>
atlz plano de iterção elaboração 1
</commit_message>
<xml_diff>
--- a/Planejamento/AS_plano_iteracao_elaboracao1.docx
+++ b/Planejamento/AS_plano_iteracao_elaboracao1.docx
@@ -309,6 +309,25 @@
               <w:t>Planejamento do projeto</w:t>
             </w:r>
           </w:p>
+          <w:p>
+            <w:pPr>
+              <w:numPr>
+                <w:ilvl w:val="0"/>
+                <w:numId w:val="39"/>
+              </w:numPr>
+              <w:rPr>
+                <w:lang w:val="pt-BR"/>
+              </w:rPr>
+            </w:pPr>
+            <w:r>
+              <w:rPr>
+                <w:lang w:val="pt-BR"/>
+              </w:rPr>
+              <w:t>Diagramas UML</w:t>
+            </w:r>
+            <w:bookmarkStart w:id="1" w:name="_GoBack"/>
+            <w:bookmarkEnd w:id="1"/>
+          </w:p>
         </w:tc>
         <w:tc>
           <w:tcPr>
@@ -749,6 +768,338 @@
     </w:p>
     <w:p>
       <w:pPr>
+        <w:pStyle w:val="Corpodetexto"/>
+        <w:ind w:left="0"/>
+        <w:rPr>
+          <w:rFonts w:ascii="Arial" w:hAnsi="Arial" w:cs="Arial"/>
+          <w:b/>
+          <w:sz w:val="24"/>
+          <w:szCs w:val="24"/>
+          <w:lang w:val="pt-BR"/>
+        </w:rPr>
+      </w:pPr>
+      <w:r>
+        <w:rPr>
+          <w:rFonts w:ascii="Arial" w:hAnsi="Arial" w:cs="Arial"/>
+          <w:b/>
+          <w:sz w:val="24"/>
+          <w:szCs w:val="24"/>
+          <w:lang w:val="pt-BR"/>
+        </w:rPr>
+        <w:t>Casos de uso a serem implementados na iteração</w:t>
+      </w:r>
+    </w:p>
+    <w:p>
+      <w:pPr>
+        <w:pStyle w:val="Corpodetexto"/>
+        <w:ind w:left="0"/>
+        <w:rPr>
+          <w:rFonts w:ascii="Arial" w:hAnsi="Arial" w:cs="Arial"/>
+          <w:b/>
+          <w:sz w:val="24"/>
+          <w:szCs w:val="24"/>
+          <w:lang w:val="pt-BR"/>
+        </w:rPr>
+      </w:pPr>
+    </w:p>
+    <w:tbl>
+      <w:tblPr>
+        <w:tblStyle w:val="Tabelacomgrade"/>
+        <w:tblW w:w="0" w:type="auto"/>
+        <w:tblInd w:w="279" w:type="dxa"/>
+        <w:tblLook w:val="04A0" w:firstRow="1" w:lastRow="0" w:firstColumn="1" w:lastColumn="0" w:noHBand="0" w:noVBand="1"/>
+      </w:tblPr>
+      <w:tblGrid>
+        <w:gridCol w:w="4396"/>
+        <w:gridCol w:w="4392"/>
+      </w:tblGrid>
+      <w:tr>
+        <w:tc>
+          <w:tcPr>
+            <w:tcW w:w="4396" w:type="dxa"/>
+            <w:shd w:val="clear" w:color="auto" w:fill="D9D9D9" w:themeFill="background1" w:themeFillShade="D9"/>
+          </w:tcPr>
+          <w:p>
+            <w:pPr>
+              <w:pStyle w:val="Corpodetexto"/>
+              <w:ind w:left="0"/>
+              <w:rPr>
+                <w:rFonts w:ascii="Arial" w:hAnsi="Arial" w:cs="Arial"/>
+                <w:sz w:val="18"/>
+                <w:szCs w:val="18"/>
+                <w:lang w:val="pt-BR"/>
+              </w:rPr>
+            </w:pPr>
+            <w:r>
+              <w:rPr>
+                <w:rFonts w:ascii="Arial" w:hAnsi="Arial" w:cs="Arial"/>
+                <w:sz w:val="18"/>
+                <w:szCs w:val="18"/>
+                <w:lang w:val="pt-BR"/>
+              </w:rPr>
+              <w:t>Cadastro de Usuários</w:t>
+            </w:r>
+          </w:p>
+        </w:tc>
+        <w:tc>
+          <w:tcPr>
+            <w:tcW w:w="4392" w:type="dxa"/>
+            <w:shd w:val="clear" w:color="auto" w:fill="D9D9D9" w:themeFill="background1" w:themeFillShade="D9"/>
+          </w:tcPr>
+          <w:p>
+            <w:pPr>
+              <w:pStyle w:val="Corpodetexto"/>
+              <w:ind w:left="0"/>
+              <w:rPr>
+                <w:rFonts w:ascii="Arial" w:hAnsi="Arial" w:cs="Arial"/>
+                <w:sz w:val="18"/>
+                <w:szCs w:val="18"/>
+                <w:lang w:val="pt-BR"/>
+              </w:rPr>
+            </w:pPr>
+            <w:r>
+              <w:rPr>
+                <w:rFonts w:ascii="Arial" w:hAnsi="Arial" w:cs="Arial"/>
+                <w:sz w:val="18"/>
+                <w:szCs w:val="18"/>
+                <w:lang w:val="pt-BR"/>
+              </w:rPr>
+              <w:t>Requisito básico</w:t>
+            </w:r>
+          </w:p>
+        </w:tc>
+      </w:tr>
+      <w:tr>
+        <w:tc>
+          <w:tcPr>
+            <w:tcW w:w="4396" w:type="dxa"/>
+            <w:shd w:val="clear" w:color="auto" w:fill="D9D9D9" w:themeFill="background1" w:themeFillShade="D9"/>
+          </w:tcPr>
+          <w:p>
+            <w:pPr>
+              <w:pStyle w:val="Corpodetexto"/>
+              <w:ind w:left="0"/>
+              <w:rPr>
+                <w:rFonts w:ascii="Arial" w:hAnsi="Arial" w:cs="Arial"/>
+                <w:sz w:val="18"/>
+                <w:szCs w:val="18"/>
+                <w:lang w:val="pt-BR"/>
+              </w:rPr>
+            </w:pPr>
+            <w:r>
+              <w:rPr>
+                <w:rFonts w:ascii="Arial" w:hAnsi="Arial" w:cs="Arial"/>
+                <w:sz w:val="18"/>
+                <w:szCs w:val="18"/>
+                <w:lang w:val="pt-BR"/>
+              </w:rPr>
+              <w:t>Cadastro de e</w:t>
+            </w:r>
+            <w:r>
+              <w:rPr>
+                <w:rFonts w:ascii="Arial" w:hAnsi="Arial" w:cs="Arial"/>
+                <w:sz w:val="18"/>
+                <w:szCs w:val="18"/>
+                <w:lang w:val="pt-BR"/>
+              </w:rPr>
+              <w:t>xercício</w:t>
+            </w:r>
+            <w:r>
+              <w:rPr>
+                <w:rFonts w:ascii="Arial" w:hAnsi="Arial" w:cs="Arial"/>
+                <w:sz w:val="18"/>
+                <w:szCs w:val="18"/>
+                <w:lang w:val="pt-BR"/>
+              </w:rPr>
+              <w:t>s</w:t>
+            </w:r>
+          </w:p>
+        </w:tc>
+        <w:tc>
+          <w:tcPr>
+            <w:tcW w:w="4392" w:type="dxa"/>
+            <w:shd w:val="clear" w:color="auto" w:fill="D9D9D9" w:themeFill="background1" w:themeFillShade="D9"/>
+          </w:tcPr>
+          <w:p>
+            <w:pPr>
+              <w:pStyle w:val="Corpodetexto"/>
+              <w:ind w:left="0"/>
+              <w:rPr>
+                <w:rFonts w:ascii="Arial" w:hAnsi="Arial" w:cs="Arial"/>
+                <w:sz w:val="18"/>
+                <w:szCs w:val="18"/>
+                <w:lang w:val="pt-BR"/>
+              </w:rPr>
+            </w:pPr>
+            <w:r>
+              <w:rPr>
+                <w:rFonts w:ascii="Arial" w:hAnsi="Arial" w:cs="Arial"/>
+                <w:sz w:val="18"/>
+                <w:szCs w:val="18"/>
+                <w:lang w:val="pt-BR"/>
+              </w:rPr>
+              <w:t>Requisito básico</w:t>
+            </w:r>
+          </w:p>
+        </w:tc>
+      </w:tr>
+      <w:tr>
+        <w:tc>
+          <w:tcPr>
+            <w:tcW w:w="4396" w:type="dxa"/>
+            <w:shd w:val="clear" w:color="auto" w:fill="D9D9D9" w:themeFill="background1" w:themeFillShade="D9"/>
+          </w:tcPr>
+          <w:p>
+            <w:pPr>
+              <w:pStyle w:val="Corpodetexto"/>
+              <w:ind w:left="0"/>
+              <w:rPr>
+                <w:rFonts w:ascii="Arial" w:hAnsi="Arial" w:cs="Arial"/>
+                <w:sz w:val="18"/>
+                <w:szCs w:val="18"/>
+                <w:lang w:val="pt-BR"/>
+              </w:rPr>
+            </w:pPr>
+            <w:r>
+              <w:rPr>
+                <w:rFonts w:ascii="Arial" w:hAnsi="Arial" w:cs="Arial"/>
+                <w:sz w:val="18"/>
+                <w:szCs w:val="18"/>
+                <w:lang w:val="pt-BR"/>
+              </w:rPr>
+              <w:t>Cadastro de equipamentos</w:t>
+            </w:r>
+          </w:p>
+        </w:tc>
+        <w:tc>
+          <w:tcPr>
+            <w:tcW w:w="4392" w:type="dxa"/>
+            <w:shd w:val="clear" w:color="auto" w:fill="D9D9D9" w:themeFill="background1" w:themeFillShade="D9"/>
+          </w:tcPr>
+          <w:p>
+            <w:pPr>
+              <w:pStyle w:val="Corpodetexto"/>
+              <w:ind w:left="0"/>
+              <w:rPr>
+                <w:rFonts w:ascii="Arial" w:hAnsi="Arial" w:cs="Arial"/>
+                <w:sz w:val="18"/>
+                <w:szCs w:val="18"/>
+                <w:lang w:val="pt-BR"/>
+              </w:rPr>
+            </w:pPr>
+            <w:r>
+              <w:rPr>
+                <w:rFonts w:ascii="Arial" w:hAnsi="Arial" w:cs="Arial"/>
+                <w:sz w:val="18"/>
+                <w:szCs w:val="18"/>
+                <w:lang w:val="pt-BR"/>
+              </w:rPr>
+              <w:t>Requisito básico</w:t>
+            </w:r>
+          </w:p>
+        </w:tc>
+      </w:tr>
+      <w:tr>
+        <w:tc>
+          <w:tcPr>
+            <w:tcW w:w="4396" w:type="dxa"/>
+            <w:shd w:val="clear" w:color="auto" w:fill="A6A6A6" w:themeFill="background1" w:themeFillShade="A6"/>
+          </w:tcPr>
+          <w:p>
+            <w:pPr>
+              <w:pStyle w:val="Corpodetexto"/>
+              <w:ind w:left="0"/>
+              <w:rPr>
+                <w:rFonts w:ascii="Arial" w:hAnsi="Arial" w:cs="Arial"/>
+                <w:sz w:val="18"/>
+                <w:szCs w:val="18"/>
+                <w:lang w:val="pt-BR"/>
+              </w:rPr>
+            </w:pPr>
+            <w:r>
+              <w:rPr>
+                <w:rFonts w:ascii="Arial" w:hAnsi="Arial" w:cs="Arial"/>
+                <w:sz w:val="18"/>
+                <w:szCs w:val="18"/>
+                <w:lang w:val="pt-BR"/>
+              </w:rPr>
+              <w:t>Associação de Usuários a Exercícios</w:t>
+            </w:r>
+          </w:p>
+        </w:tc>
+        <w:tc>
+          <w:tcPr>
+            <w:tcW w:w="4392" w:type="dxa"/>
+            <w:shd w:val="clear" w:color="auto" w:fill="A6A6A6" w:themeFill="background1" w:themeFillShade="A6"/>
+          </w:tcPr>
+          <w:p>
+            <w:pPr>
+              <w:pStyle w:val="Corpodetexto"/>
+              <w:ind w:left="0"/>
+              <w:rPr>
+                <w:rFonts w:ascii="Arial" w:hAnsi="Arial" w:cs="Arial"/>
+                <w:sz w:val="18"/>
+                <w:szCs w:val="18"/>
+                <w:lang w:val="pt-BR"/>
+              </w:rPr>
+            </w:pPr>
+            <w:r>
+              <w:rPr>
+                <w:rFonts w:ascii="Arial" w:hAnsi="Arial" w:cs="Arial"/>
+                <w:sz w:val="18"/>
+                <w:szCs w:val="18"/>
+                <w:lang w:val="pt-BR"/>
+              </w:rPr>
+              <w:t>Requisito funcional</w:t>
+            </w:r>
+          </w:p>
+        </w:tc>
+      </w:tr>
+    </w:tbl>
+    <w:p>
+      <w:pPr>
+        <w:pStyle w:val="Corpodetexto"/>
+        <w:ind w:left="0"/>
+        <w:rPr>
+          <w:rFonts w:ascii="Arial" w:hAnsi="Arial" w:cs="Arial"/>
+          <w:b/>
+          <w:sz w:val="24"/>
+          <w:szCs w:val="24"/>
+          <w:lang w:val="pt-BR"/>
+        </w:rPr>
+      </w:pPr>
+    </w:p>
+    <w:p>
+      <w:pPr>
+        <w:pStyle w:val="Corpodetexto"/>
+        <w:ind w:left="0"/>
+        <w:rPr>
+          <w:rFonts w:ascii="Arial" w:hAnsi="Arial" w:cs="Arial"/>
+          <w:b/>
+          <w:sz w:val="24"/>
+          <w:szCs w:val="24"/>
+          <w:lang w:val="pt-BR"/>
+        </w:rPr>
+      </w:pPr>
+    </w:p>
+    <w:p>
+      <w:pPr>
+        <w:pStyle w:val="PargrafodaLista"/>
+        <w:rPr>
+          <w:lang w:val="pt-BR"/>
+        </w:rPr>
+      </w:pPr>
+    </w:p>
+    <w:p>
+      <w:pPr>
+        <w:pStyle w:val="PargrafodaLista"/>
+        <w:rPr>
+          <w:lang w:val="pt-BR"/>
+        </w:rPr>
+      </w:pPr>
+    </w:p>
+    <w:p>
+      <w:pPr>
         <w:pStyle w:val="Ttulo1"/>
         <w:rPr>
           <w:lang w:val="pt-BR"/>
@@ -758,19 +1109,13 @@
         <w:rPr>
           <w:lang w:val="pt-BR"/>
         </w:rPr>
-        <w:t>3.</w:t>
+        <w:t xml:space="preserve">3. </w:t>
       </w:r>
       <w:r>
         <w:rPr>
           <w:lang w:val="pt-BR"/>
         </w:rPr>
-        <w:t>1.</w:t>
-      </w:r>
-      <w:r>
-        <w:rPr>
-          <w:lang w:val="pt-BR"/>
-        </w:rPr>
-        <w:t xml:space="preserve"> Itens</w:t>
+        <w:t>Itens</w:t>
       </w:r>
       <w:r>
         <w:rPr>
@@ -841,6 +1186,7 @@
                 <w:szCs w:val="18"/>
                 <w:lang w:val="pt-BR" w:eastAsia="ja-JP"/>
               </w:rPr>
+              <w:lastRenderedPageBreak/>
               <w:t>Item de Trabalho</w:t>
             </w:r>
           </w:p>
@@ -1677,7 +2023,6 @@
                 <w:sz w:val="18"/>
                 <w:lang w:val="pt-BR"/>
               </w:rPr>
-              <w:lastRenderedPageBreak/>
               <w:t>Atualizar plano de projeto</w:t>
             </w:r>
           </w:p>
@@ -2786,7 +3131,7 @@
               <w:rPr>
                 <w:lang w:val="pt-BR"/>
               </w:rPr>
-              <w:t>Não iniciado</w:t>
+              <w:t>Em andamento</w:t>
             </w:r>
           </w:p>
         </w:tc>
@@ -2977,17 +3322,23 @@
           </w:tcPr>
           <w:p>
             <w:pPr>
-              <w:jc w:val="center"/>
-              <w:rPr>
-                <w:lang w:val="pt-BR"/>
-              </w:rPr>
-            </w:pPr>
-            <w:r>
-              <w:rPr>
-                <w:lang w:val="pt-BR"/>
-              </w:rPr>
-              <w:t>Não iniciado</w:t>
-            </w:r>
+              <w:rPr>
+                <w:lang w:val="pt-BR"/>
+              </w:rPr>
+            </w:pPr>
+            <w:r>
+              <w:rPr>
+                <w:lang w:val="pt-BR"/>
+              </w:rPr>
+              <w:t>Finalizado</w:t>
+            </w:r>
+          </w:p>
+          <w:p>
+            <w:pPr>
+              <w:rPr>
+                <w:lang w:val="pt-BR"/>
+              </w:rPr>
+            </w:pPr>
           </w:p>
         </w:tc>
         <w:tc>
@@ -4135,349 +4486,9 @@
           <w:szCs w:val="24"/>
           <w:lang w:val="pt-BR"/>
         </w:rPr>
-        <w:t>3.2</w:t>
+        <w:lastRenderedPageBreak/>
+        <w:t xml:space="preserve"> </w:t>
       </w:r>
-      <w:r>
-        <w:rPr>
-          <w:rFonts w:ascii="Arial" w:hAnsi="Arial" w:cs="Arial"/>
-          <w:b/>
-          <w:sz w:val="24"/>
-          <w:szCs w:val="24"/>
-          <w:lang w:val="pt-BR"/>
-        </w:rPr>
-        <w:t>. Casos de uso a serem implementados na iteração</w:t>
-      </w:r>
-    </w:p>
-    <w:p>
-      <w:pPr>
-        <w:pStyle w:val="Corpodetexto"/>
-        <w:ind w:left="0"/>
-        <w:rPr>
-          <w:rFonts w:ascii="Arial" w:hAnsi="Arial" w:cs="Arial"/>
-          <w:b/>
-          <w:sz w:val="24"/>
-          <w:szCs w:val="24"/>
-          <w:lang w:val="pt-BR"/>
-        </w:rPr>
-      </w:pPr>
-    </w:p>
-    <w:tbl>
-      <w:tblPr>
-        <w:tblStyle w:val="Tabelacomgrade"/>
-        <w:tblW w:w="0" w:type="auto"/>
-        <w:tblInd w:w="279" w:type="dxa"/>
-        <w:tblLook w:val="04A0" w:firstRow="1" w:lastRow="0" w:firstColumn="1" w:lastColumn="0" w:noHBand="0" w:noVBand="1"/>
-      </w:tblPr>
-      <w:tblGrid>
-        <w:gridCol w:w="4396"/>
-        <w:gridCol w:w="4392"/>
-      </w:tblGrid>
-      <w:tr>
-        <w:tc>
-          <w:tcPr>
-            <w:tcW w:w="4396" w:type="dxa"/>
-            <w:shd w:val="clear" w:color="auto" w:fill="D9D9D9" w:themeFill="background1" w:themeFillShade="D9"/>
-          </w:tcPr>
-          <w:p>
-            <w:pPr>
-              <w:pStyle w:val="Corpodetexto"/>
-              <w:ind w:left="0"/>
-              <w:rPr>
-                <w:rFonts w:ascii="Arial" w:hAnsi="Arial" w:cs="Arial"/>
-                <w:sz w:val="18"/>
-                <w:szCs w:val="18"/>
-                <w:lang w:val="pt-BR"/>
-              </w:rPr>
-            </w:pPr>
-            <w:r>
-              <w:rPr>
-                <w:rFonts w:ascii="Arial" w:hAnsi="Arial" w:cs="Arial"/>
-                <w:sz w:val="18"/>
-                <w:szCs w:val="18"/>
-                <w:lang w:val="pt-BR"/>
-              </w:rPr>
-              <w:t xml:space="preserve">Cadastro de </w:t>
-            </w:r>
-            <w:r>
-              <w:rPr>
-                <w:rFonts w:ascii="Arial" w:hAnsi="Arial" w:cs="Arial"/>
-                <w:sz w:val="18"/>
-                <w:szCs w:val="18"/>
-                <w:lang w:val="pt-BR"/>
-              </w:rPr>
-              <w:t>Usuários</w:t>
-            </w:r>
-          </w:p>
-        </w:tc>
-        <w:tc>
-          <w:tcPr>
-            <w:tcW w:w="4392" w:type="dxa"/>
-            <w:shd w:val="clear" w:color="auto" w:fill="D9D9D9" w:themeFill="background1" w:themeFillShade="D9"/>
-          </w:tcPr>
-          <w:p>
-            <w:pPr>
-              <w:pStyle w:val="Corpodetexto"/>
-              <w:ind w:left="0"/>
-              <w:rPr>
-                <w:rFonts w:ascii="Arial" w:hAnsi="Arial" w:cs="Arial"/>
-                <w:sz w:val="18"/>
-                <w:szCs w:val="18"/>
-                <w:lang w:val="pt-BR"/>
-              </w:rPr>
-            </w:pPr>
-            <w:r>
-              <w:rPr>
-                <w:rFonts w:ascii="Arial" w:hAnsi="Arial" w:cs="Arial"/>
-                <w:sz w:val="18"/>
-                <w:szCs w:val="18"/>
-                <w:lang w:val="pt-BR"/>
-              </w:rPr>
-              <w:t>Requisito básico</w:t>
-            </w:r>
-          </w:p>
-        </w:tc>
-      </w:tr>
-      <w:tr>
-        <w:tc>
-          <w:tcPr>
-            <w:tcW w:w="4396" w:type="dxa"/>
-            <w:shd w:val="clear" w:color="auto" w:fill="D9D9D9" w:themeFill="background1" w:themeFillShade="D9"/>
-          </w:tcPr>
-          <w:p>
-            <w:pPr>
-              <w:pStyle w:val="Corpodetexto"/>
-              <w:ind w:left="0"/>
-              <w:rPr>
-                <w:rFonts w:ascii="Arial" w:hAnsi="Arial" w:cs="Arial"/>
-                <w:sz w:val="18"/>
-                <w:szCs w:val="18"/>
-                <w:lang w:val="pt-BR"/>
-              </w:rPr>
-            </w:pPr>
-            <w:r>
-              <w:rPr>
-                <w:rFonts w:ascii="Arial" w:hAnsi="Arial" w:cs="Arial"/>
-                <w:sz w:val="18"/>
-                <w:szCs w:val="18"/>
-                <w:lang w:val="pt-BR"/>
-              </w:rPr>
-              <w:t>Cadastro de e</w:t>
-            </w:r>
-            <w:r>
-              <w:rPr>
-                <w:rFonts w:ascii="Arial" w:hAnsi="Arial" w:cs="Arial"/>
-                <w:sz w:val="18"/>
-                <w:szCs w:val="18"/>
-                <w:lang w:val="pt-BR"/>
-              </w:rPr>
-              <w:t>xercício</w:t>
-            </w:r>
-            <w:r>
-              <w:rPr>
-                <w:rFonts w:ascii="Arial" w:hAnsi="Arial" w:cs="Arial"/>
-                <w:sz w:val="18"/>
-                <w:szCs w:val="18"/>
-                <w:lang w:val="pt-BR"/>
-              </w:rPr>
-              <w:t>s</w:t>
-            </w:r>
-          </w:p>
-        </w:tc>
-        <w:tc>
-          <w:tcPr>
-            <w:tcW w:w="4392" w:type="dxa"/>
-            <w:shd w:val="clear" w:color="auto" w:fill="D9D9D9" w:themeFill="background1" w:themeFillShade="D9"/>
-          </w:tcPr>
-          <w:p>
-            <w:pPr>
-              <w:pStyle w:val="Corpodetexto"/>
-              <w:ind w:left="0"/>
-              <w:rPr>
-                <w:rFonts w:ascii="Arial" w:hAnsi="Arial" w:cs="Arial"/>
-                <w:sz w:val="18"/>
-                <w:szCs w:val="18"/>
-                <w:lang w:val="pt-BR"/>
-              </w:rPr>
-            </w:pPr>
-            <w:r>
-              <w:rPr>
-                <w:rFonts w:ascii="Arial" w:hAnsi="Arial" w:cs="Arial"/>
-                <w:sz w:val="18"/>
-                <w:szCs w:val="18"/>
-                <w:lang w:val="pt-BR"/>
-              </w:rPr>
-              <w:t>Requisito básico</w:t>
-            </w:r>
-          </w:p>
-        </w:tc>
-      </w:tr>
-      <w:tr>
-        <w:tc>
-          <w:tcPr>
-            <w:tcW w:w="4396" w:type="dxa"/>
-            <w:shd w:val="clear" w:color="auto" w:fill="D9D9D9" w:themeFill="background1" w:themeFillShade="D9"/>
-          </w:tcPr>
-          <w:p>
-            <w:pPr>
-              <w:pStyle w:val="Corpodetexto"/>
-              <w:ind w:left="0"/>
-              <w:rPr>
-                <w:rFonts w:ascii="Arial" w:hAnsi="Arial" w:cs="Arial"/>
-                <w:sz w:val="18"/>
-                <w:szCs w:val="18"/>
-                <w:lang w:val="pt-BR"/>
-              </w:rPr>
-            </w:pPr>
-            <w:r>
-              <w:rPr>
-                <w:rFonts w:ascii="Arial" w:hAnsi="Arial" w:cs="Arial"/>
-                <w:sz w:val="18"/>
-                <w:szCs w:val="18"/>
-                <w:lang w:val="pt-BR"/>
-              </w:rPr>
-              <w:t>Cadastro de equipamentos</w:t>
-            </w:r>
-          </w:p>
-        </w:tc>
-        <w:tc>
-          <w:tcPr>
-            <w:tcW w:w="4392" w:type="dxa"/>
-            <w:shd w:val="clear" w:color="auto" w:fill="D9D9D9" w:themeFill="background1" w:themeFillShade="D9"/>
-          </w:tcPr>
-          <w:p>
-            <w:pPr>
-              <w:pStyle w:val="Corpodetexto"/>
-              <w:ind w:left="0"/>
-              <w:rPr>
-                <w:rFonts w:ascii="Arial" w:hAnsi="Arial" w:cs="Arial"/>
-                <w:sz w:val="18"/>
-                <w:szCs w:val="18"/>
-                <w:lang w:val="pt-BR"/>
-              </w:rPr>
-            </w:pPr>
-            <w:r>
-              <w:rPr>
-                <w:rFonts w:ascii="Arial" w:hAnsi="Arial" w:cs="Arial"/>
-                <w:sz w:val="18"/>
-                <w:szCs w:val="18"/>
-                <w:lang w:val="pt-BR"/>
-              </w:rPr>
-              <w:t>Requisito básico</w:t>
-            </w:r>
-          </w:p>
-        </w:tc>
-      </w:tr>
-      <w:tr>
-        <w:tc>
-          <w:tcPr>
-            <w:tcW w:w="4396" w:type="dxa"/>
-            <w:shd w:val="clear" w:color="auto" w:fill="A6A6A6" w:themeFill="background1" w:themeFillShade="A6"/>
-          </w:tcPr>
-          <w:p>
-            <w:pPr>
-              <w:pStyle w:val="Corpodetexto"/>
-              <w:ind w:left="0"/>
-              <w:rPr>
-                <w:rFonts w:ascii="Arial" w:hAnsi="Arial" w:cs="Arial"/>
-                <w:sz w:val="18"/>
-                <w:szCs w:val="18"/>
-                <w:lang w:val="pt-BR"/>
-              </w:rPr>
-            </w:pPr>
-            <w:r>
-              <w:rPr>
-                <w:rFonts w:ascii="Arial" w:hAnsi="Arial" w:cs="Arial"/>
-                <w:sz w:val="18"/>
-                <w:szCs w:val="18"/>
-                <w:lang w:val="pt-BR"/>
-              </w:rPr>
-              <w:t xml:space="preserve">Associação de </w:t>
-            </w:r>
-            <w:r>
-              <w:rPr>
-                <w:rFonts w:ascii="Arial" w:hAnsi="Arial" w:cs="Arial"/>
-                <w:sz w:val="18"/>
-                <w:szCs w:val="18"/>
-                <w:lang w:val="pt-BR"/>
-              </w:rPr>
-              <w:t>Usuários</w:t>
-            </w:r>
-            <w:bookmarkStart w:id="1" w:name="_GoBack"/>
-            <w:bookmarkEnd w:id="1"/>
-            <w:r>
-              <w:rPr>
-                <w:rFonts w:ascii="Arial" w:hAnsi="Arial" w:cs="Arial"/>
-                <w:sz w:val="18"/>
-                <w:szCs w:val="18"/>
-                <w:lang w:val="pt-BR"/>
-              </w:rPr>
-              <w:t xml:space="preserve"> a E</w:t>
-            </w:r>
-            <w:r>
-              <w:rPr>
-                <w:rFonts w:ascii="Arial" w:hAnsi="Arial" w:cs="Arial"/>
-                <w:sz w:val="18"/>
-                <w:szCs w:val="18"/>
-                <w:lang w:val="pt-BR"/>
-              </w:rPr>
-              <w:t>xercícios</w:t>
-            </w:r>
-          </w:p>
-        </w:tc>
-        <w:tc>
-          <w:tcPr>
-            <w:tcW w:w="4392" w:type="dxa"/>
-            <w:shd w:val="clear" w:color="auto" w:fill="A6A6A6" w:themeFill="background1" w:themeFillShade="A6"/>
-          </w:tcPr>
-          <w:p>
-            <w:pPr>
-              <w:pStyle w:val="Corpodetexto"/>
-              <w:ind w:left="0"/>
-              <w:rPr>
-                <w:rFonts w:ascii="Arial" w:hAnsi="Arial" w:cs="Arial"/>
-                <w:sz w:val="18"/>
-                <w:szCs w:val="18"/>
-                <w:lang w:val="pt-BR"/>
-              </w:rPr>
-            </w:pPr>
-            <w:r>
-              <w:rPr>
-                <w:rFonts w:ascii="Arial" w:hAnsi="Arial" w:cs="Arial"/>
-                <w:sz w:val="18"/>
-                <w:szCs w:val="18"/>
-                <w:lang w:val="pt-BR"/>
-              </w:rPr>
-              <w:t>Requisito funcional</w:t>
-            </w:r>
-          </w:p>
-        </w:tc>
-      </w:tr>
-    </w:tbl>
-    <w:p>
-      <w:pPr>
-        <w:pStyle w:val="Corpodetexto"/>
-        <w:ind w:left="0"/>
-        <w:rPr>
-          <w:rFonts w:ascii="Arial" w:hAnsi="Arial" w:cs="Arial"/>
-          <w:b/>
-          <w:sz w:val="24"/>
-          <w:szCs w:val="24"/>
-          <w:lang w:val="pt-BR"/>
-        </w:rPr>
-      </w:pPr>
-    </w:p>
-    <w:p>
-      <w:pPr>
-        <w:pStyle w:val="Corpodetexto"/>
-        <w:ind w:left="0"/>
-        <w:rPr>
-          <w:rFonts w:ascii="Arial" w:hAnsi="Arial" w:cs="Arial"/>
-          <w:b/>
-          <w:sz w:val="24"/>
-          <w:szCs w:val="24"/>
-          <w:lang w:val="pt-BR"/>
-        </w:rPr>
-      </w:pPr>
     </w:p>
     <w:p>
       <w:pPr>
@@ -4507,7 +4518,6 @@
         <w:rPr>
           <w:lang w:val="pt-BR"/>
         </w:rPr>
-        <w:lastRenderedPageBreak/>
         <w:t>4.  Lista de Problemas</w:t>
       </w:r>
     </w:p>

</xml_diff>

<commit_message>
atlz plano de iteração elaboração
</commit_message>
<xml_diff>
--- a/Planejamento/AS_plano_iteracao_elaboracao1.docx
+++ b/Planejamento/AS_plano_iteracao_elaboracao1.docx
@@ -325,8 +325,6 @@
               </w:rPr>
               <w:t>Diagramas UML</w:t>
             </w:r>
-            <w:bookmarkStart w:id="1" w:name="_GoBack"/>
-            <w:bookmarkEnd w:id="1"/>
           </w:p>
         </w:tc>
         <w:tc>
@@ -2918,20 +2916,19 @@
             <w:pPr>
               <w:widowControl/>
               <w:spacing w:line="240" w:lineRule="auto"/>
-              <w:jc w:val="center"/>
-              <w:rPr>
-                <w:rFonts w:ascii="Arial" w:hAnsi="Arial" w:cs="Arial"/>
-                <w:sz w:val="18"/>
-                <w:lang w:val="pt-BR" w:eastAsia="ja-JP"/>
-              </w:rPr>
-            </w:pPr>
-            <w:r>
-              <w:rPr>
-                <w:rFonts w:ascii="Arial" w:hAnsi="Arial" w:cs="Arial"/>
-                <w:sz w:val="18"/>
-                <w:lang w:val="pt-BR" w:eastAsia="ja-JP"/>
-              </w:rPr>
-              <w:t>Não iniciado</w:t>
+              <w:rPr>
+                <w:rFonts w:ascii="Arial" w:hAnsi="Arial" w:cs="Arial"/>
+                <w:sz w:val="18"/>
+                <w:lang w:val="pt-BR" w:eastAsia="ja-JP"/>
+              </w:rPr>
+            </w:pPr>
+            <w:r>
+              <w:rPr>
+                <w:rFonts w:ascii="Arial" w:hAnsi="Arial" w:cs="Arial"/>
+                <w:sz w:val="18"/>
+                <w:lang w:val="pt-BR" w:eastAsia="ja-JP"/>
+              </w:rPr>
+              <w:t>Andamento</w:t>
             </w:r>
           </w:p>
         </w:tc>
@@ -3131,7 +3128,7 @@
               <w:rPr>
                 <w:lang w:val="pt-BR"/>
               </w:rPr>
-              <w:t>Em andamento</w:t>
+              <w:t>Finalizado</w:t>
             </w:r>
           </w:p>
         </w:tc>
@@ -3544,7 +3541,7 @@
               <w:rPr>
                 <w:lang w:val="pt-BR"/>
               </w:rPr>
-              <w:t>Não iniciado</w:t>
+              <w:t>Finalizado</w:t>
             </w:r>
           </w:p>
         </w:tc>
@@ -3735,16 +3732,15 @@
           </w:tcPr>
           <w:p>
             <w:pPr>
-              <w:jc w:val="center"/>
-              <w:rPr>
-                <w:lang w:val="pt-BR"/>
-              </w:rPr>
-            </w:pPr>
-            <w:r>
-              <w:rPr>
-                <w:lang w:val="pt-BR"/>
-              </w:rPr>
-              <w:t>Não iniciado</w:t>
+              <w:rPr>
+                <w:lang w:val="pt-BR"/>
+              </w:rPr>
+            </w:pPr>
+            <w:r>
+              <w:rPr>
+                <w:lang w:val="pt-BR"/>
+              </w:rPr>
+              <w:t>Finalizado</w:t>
             </w:r>
           </w:p>
         </w:tc>
@@ -3935,16 +3931,15 @@
           </w:tcPr>
           <w:p>
             <w:pPr>
-              <w:jc w:val="center"/>
-              <w:rPr>
-                <w:lang w:val="pt-BR"/>
-              </w:rPr>
-            </w:pPr>
-            <w:r>
-              <w:rPr>
-                <w:lang w:val="pt-BR"/>
-              </w:rPr>
-              <w:t>Não iniciado</w:t>
+              <w:rPr>
+                <w:lang w:val="pt-BR"/>
+              </w:rPr>
+            </w:pPr>
+            <w:r>
+              <w:rPr>
+                <w:lang w:val="pt-BR"/>
+              </w:rPr>
+              <w:t>Finalizado</w:t>
             </w:r>
           </w:p>
         </w:tc>
@@ -4135,16 +4130,15 @@
           </w:tcPr>
           <w:p>
             <w:pPr>
-              <w:jc w:val="center"/>
-              <w:rPr>
-                <w:lang w:val="pt-BR"/>
-              </w:rPr>
-            </w:pPr>
-            <w:r>
-              <w:rPr>
-                <w:lang w:val="pt-BR"/>
-              </w:rPr>
-              <w:t>Não iniciado</w:t>
+              <w:rPr>
+                <w:lang w:val="pt-BR"/>
+              </w:rPr>
+            </w:pPr>
+            <w:r>
+              <w:rPr>
+                <w:lang w:val="pt-BR"/>
+              </w:rPr>
+              <w:t>Finalizado</w:t>
             </w:r>
           </w:p>
         </w:tc>
@@ -4335,17 +4329,18 @@
           </w:tcPr>
           <w:p>
             <w:pPr>
-              <w:jc w:val="center"/>
-              <w:rPr>
-                <w:lang w:val="pt-BR"/>
-              </w:rPr>
-            </w:pPr>
-            <w:r>
-              <w:rPr>
-                <w:lang w:val="pt-BR"/>
-              </w:rPr>
-              <w:t>Não iniciado</w:t>
-            </w:r>
+              <w:rPr>
+                <w:lang w:val="pt-BR"/>
+              </w:rPr>
+            </w:pPr>
+            <w:r>
+              <w:rPr>
+                <w:lang w:val="pt-BR"/>
+              </w:rPr>
+              <w:t>Finalizado</w:t>
+            </w:r>
+            <w:bookmarkStart w:id="1" w:name="_GoBack"/>
+            <w:bookmarkEnd w:id="1"/>
           </w:p>
         </w:tc>
         <w:tc>
@@ -5370,6 +5365,7 @@
             </w:rPr>
             <w:t xml:space="preserve">MeuProjeto.net,  </w:t>
           </w:r>
+          <w:proofErr w:type="gramEnd"/>
           <w:r>
             <w:fldChar w:fldCharType="begin"/>
           </w:r>
@@ -5385,7 +5381,6 @@
             </w:rPr>
             <w:t>2015</w:t>
           </w:r>
-          <w:proofErr w:type="gramEnd"/>
           <w:r>
             <w:fldChar w:fldCharType="end"/>
           </w:r>
@@ -5439,7 +5434,7 @@
               <w:noProof/>
               <w:lang w:val="pt-BR"/>
             </w:rPr>
-            <w:t>3</w:t>
+            <w:t>2</w:t>
           </w:r>
           <w:r>
             <w:rPr>
@@ -5687,7 +5682,7 @@
 
 <file path=word/numbering.xml><?xml version="1.0" encoding="utf-8"?>
 <w:numbering xmlns:wpc="http://schemas.microsoft.com/office/word/2010/wordprocessingCanvas" xmlns:mc="http://schemas.openxmlformats.org/markup-compatibility/2006" xmlns:o="urn:schemas-microsoft-com:office:office" xmlns:r="http://schemas.openxmlformats.org/officeDocument/2006/relationships" xmlns:m="http://schemas.openxmlformats.org/officeDocument/2006/math" xmlns:v="urn:schemas-microsoft-com:vml" xmlns:wp14="http://schemas.microsoft.com/office/word/2010/wordprocessingDrawing" xmlns:wp="http://schemas.openxmlformats.org/drawingml/2006/wordprocessingDrawing" xmlns:w10="urn:schemas-microsoft-com:office:word" xmlns:w="http://schemas.openxmlformats.org/wordprocessingml/2006/main" xmlns:w14="http://schemas.microsoft.com/office/word/2010/wordml" xmlns:w15="http://schemas.microsoft.com/office/word/2012/wordml" xmlns:wpg="http://schemas.microsoft.com/office/word/2010/wordprocessingGroup" xmlns:wpi="http://schemas.microsoft.com/office/word/2010/wordprocessingInk" xmlns:wne="http://schemas.microsoft.com/office/word/2006/wordml" xmlns:wps="http://schemas.microsoft.com/office/word/2010/wordprocessingShape" mc:Ignorable="w14 w15 wp14">
-  <w:abstractNum w:abstractNumId="0" w15:restartNumberingAfterBreak="0">
+  <w:abstractNum w:abstractNumId="0">
     <w:nsid w:val="FFFFFFFB"/>
     <w:multiLevelType w:val="multilevel"/>
     <w:tmpl w:val="20FA7622"/>
@@ -5770,7 +5765,7 @@
       <w:lvlJc w:val="left"/>
     </w:lvl>
   </w:abstractNum>
-  <w:abstractNum w:abstractNumId="1" w15:restartNumberingAfterBreak="0">
+  <w:abstractNum w:abstractNumId="1">
     <w:nsid w:val="FFFFFFFE"/>
     <w:multiLevelType w:val="singleLevel"/>
     <w:tmpl w:val="FFFFFFFF"/>
@@ -5780,7 +5775,7 @@
       <w:lvlJc w:val="left"/>
     </w:lvl>
   </w:abstractNum>
-  <w:abstractNum w:abstractNumId="2" w15:restartNumberingAfterBreak="0">
+  <w:abstractNum w:abstractNumId="2">
     <w:nsid w:val="00224753"/>
     <w:multiLevelType w:val="singleLevel"/>
     <w:tmpl w:val="04090001"/>
@@ -5800,7 +5795,7 @@
       </w:rPr>
     </w:lvl>
   </w:abstractNum>
-  <w:abstractNum w:abstractNumId="3" w15:restartNumberingAfterBreak="0">
+  <w:abstractNum w:abstractNumId="3">
     <w:nsid w:val="0A117094"/>
     <w:multiLevelType w:val="singleLevel"/>
     <w:tmpl w:val="04090001"/>
@@ -5820,7 +5815,7 @@
       </w:rPr>
     </w:lvl>
   </w:abstractNum>
-  <w:abstractNum w:abstractNumId="4" w15:restartNumberingAfterBreak="0">
+  <w:abstractNum w:abstractNumId="4">
     <w:nsid w:val="0EE51B46"/>
     <w:multiLevelType w:val="hybridMultilevel"/>
     <w:tmpl w:val="14A8CA2E"/>
@@ -5933,7 +5928,7 @@
       </w:pPr>
     </w:lvl>
   </w:abstractNum>
-  <w:abstractNum w:abstractNumId="5" w15:restartNumberingAfterBreak="0">
+  <w:abstractNum w:abstractNumId="5">
     <w:nsid w:val="13CD4DCD"/>
     <w:multiLevelType w:val="hybridMultilevel"/>
     <w:tmpl w:val="0D0E2BF6"/>
@@ -6046,7 +6041,7 @@
       </w:rPr>
     </w:lvl>
   </w:abstractNum>
-  <w:abstractNum w:abstractNumId="6" w15:restartNumberingAfterBreak="0">
+  <w:abstractNum w:abstractNumId="6">
     <w:nsid w:val="17CB6DC4"/>
     <w:multiLevelType w:val="singleLevel"/>
     <w:tmpl w:val="04090001"/>
@@ -6066,7 +6061,7 @@
       </w:rPr>
     </w:lvl>
   </w:abstractNum>
-  <w:abstractNum w:abstractNumId="7" w15:restartNumberingAfterBreak="0">
+  <w:abstractNum w:abstractNumId="7">
     <w:nsid w:val="1A5E3974"/>
     <w:multiLevelType w:val="hybridMultilevel"/>
     <w:tmpl w:val="C78266C8"/>
@@ -6152,7 +6147,7 @@
       </w:pPr>
     </w:lvl>
   </w:abstractNum>
-  <w:abstractNum w:abstractNumId="8" w15:restartNumberingAfterBreak="0">
+  <w:abstractNum w:abstractNumId="8">
     <w:nsid w:val="1E71141D"/>
     <w:multiLevelType w:val="multilevel"/>
     <w:tmpl w:val="B9A6AD80"/>
@@ -6292,7 +6287,7 @@
       </w:rPr>
     </w:lvl>
   </w:abstractNum>
-  <w:abstractNum w:abstractNumId="9" w15:restartNumberingAfterBreak="0">
+  <w:abstractNum w:abstractNumId="9">
     <w:nsid w:val="22443AC4"/>
     <w:multiLevelType w:val="singleLevel"/>
     <w:tmpl w:val="04090001"/>
@@ -6312,7 +6307,7 @@
       </w:rPr>
     </w:lvl>
   </w:abstractNum>
-  <w:abstractNum w:abstractNumId="10" w15:restartNumberingAfterBreak="0">
+  <w:abstractNum w:abstractNumId="10">
     <w:nsid w:val="225A117E"/>
     <w:multiLevelType w:val="hybridMultilevel"/>
     <w:tmpl w:val="AA9243A2"/>
@@ -6425,7 +6420,7 @@
       </w:rPr>
     </w:lvl>
   </w:abstractNum>
-  <w:abstractNum w:abstractNumId="11" w15:restartNumberingAfterBreak="0">
+  <w:abstractNum w:abstractNumId="11">
     <w:nsid w:val="25100F3A"/>
     <w:multiLevelType w:val="multilevel"/>
     <w:tmpl w:val="14A8CA2E"/>
@@ -6538,7 +6533,7 @@
       </w:pPr>
     </w:lvl>
   </w:abstractNum>
-  <w:abstractNum w:abstractNumId="12" w15:restartNumberingAfterBreak="0">
+  <w:abstractNum w:abstractNumId="12">
     <w:nsid w:val="2C1B3C99"/>
     <w:multiLevelType w:val="hybridMultilevel"/>
     <w:tmpl w:val="CF86CDDE"/>
@@ -6651,7 +6646,7 @@
       </w:rPr>
     </w:lvl>
   </w:abstractNum>
-  <w:abstractNum w:abstractNumId="13" w15:restartNumberingAfterBreak="0">
+  <w:abstractNum w:abstractNumId="13">
     <w:nsid w:val="2D4B634E"/>
     <w:multiLevelType w:val="singleLevel"/>
     <w:tmpl w:val="04090001"/>
@@ -6671,7 +6666,7 @@
       </w:rPr>
     </w:lvl>
   </w:abstractNum>
-  <w:abstractNum w:abstractNumId="14" w15:restartNumberingAfterBreak="0">
+  <w:abstractNum w:abstractNumId="14">
     <w:nsid w:val="2E47243A"/>
     <w:multiLevelType w:val="hybridMultilevel"/>
     <w:tmpl w:val="112E9224"/>
@@ -6757,7 +6752,7 @@
       </w:pPr>
     </w:lvl>
   </w:abstractNum>
-  <w:abstractNum w:abstractNumId="15" w15:restartNumberingAfterBreak="0">
+  <w:abstractNum w:abstractNumId="15">
     <w:nsid w:val="31DD2C45"/>
     <w:multiLevelType w:val="singleLevel"/>
     <w:tmpl w:val="04090001"/>
@@ -6777,7 +6772,7 @@
       </w:rPr>
     </w:lvl>
   </w:abstractNum>
-  <w:abstractNum w:abstractNumId="16" w15:restartNumberingAfterBreak="0">
+  <w:abstractNum w:abstractNumId="16">
     <w:nsid w:val="32982B51"/>
     <w:multiLevelType w:val="singleLevel"/>
     <w:tmpl w:val="04090001"/>
@@ -6797,7 +6792,7 @@
       </w:rPr>
     </w:lvl>
   </w:abstractNum>
-  <w:abstractNum w:abstractNumId="17" w15:restartNumberingAfterBreak="0">
+  <w:abstractNum w:abstractNumId="17">
     <w:nsid w:val="3375481C"/>
     <w:multiLevelType w:val="singleLevel"/>
     <w:tmpl w:val="E6747DA6"/>
@@ -6817,7 +6812,7 @@
       </w:rPr>
     </w:lvl>
   </w:abstractNum>
-  <w:abstractNum w:abstractNumId="18" w15:restartNumberingAfterBreak="0">
+  <w:abstractNum w:abstractNumId="18">
     <w:nsid w:val="369D5471"/>
     <w:multiLevelType w:val="singleLevel"/>
     <w:tmpl w:val="04090001"/>
@@ -6837,7 +6832,7 @@
       </w:rPr>
     </w:lvl>
   </w:abstractNum>
-  <w:abstractNum w:abstractNumId="19" w15:restartNumberingAfterBreak="0">
+  <w:abstractNum w:abstractNumId="19">
     <w:nsid w:val="408B6535"/>
     <w:multiLevelType w:val="hybridMultilevel"/>
     <w:tmpl w:val="C0EEFC06"/>
@@ -6950,7 +6945,7 @@
       </w:pPr>
     </w:lvl>
   </w:abstractNum>
-  <w:abstractNum w:abstractNumId="20" w15:restartNumberingAfterBreak="0">
+  <w:abstractNum w:abstractNumId="20">
     <w:nsid w:val="42B97F7B"/>
     <w:multiLevelType w:val="singleLevel"/>
     <w:tmpl w:val="04090001"/>
@@ -6970,7 +6965,7 @@
       </w:rPr>
     </w:lvl>
   </w:abstractNum>
-  <w:abstractNum w:abstractNumId="21" w15:restartNumberingAfterBreak="0">
+  <w:abstractNum w:abstractNumId="21">
     <w:nsid w:val="42D059CF"/>
     <w:multiLevelType w:val="hybridMultilevel"/>
     <w:tmpl w:val="724AEB86"/>
@@ -7111,7 +7106,7 @@
       </w:rPr>
     </w:lvl>
   </w:abstractNum>
-  <w:abstractNum w:abstractNumId="22" w15:restartNumberingAfterBreak="0">
+  <w:abstractNum w:abstractNumId="22">
     <w:nsid w:val="43A308E4"/>
     <w:multiLevelType w:val="hybridMultilevel"/>
     <w:tmpl w:val="8D407328"/>
@@ -7251,7 +7246,7 @@
       </w:rPr>
     </w:lvl>
   </w:abstractNum>
-  <w:abstractNum w:abstractNumId="23" w15:restartNumberingAfterBreak="0">
+  <w:abstractNum w:abstractNumId="23">
     <w:nsid w:val="43CC33B3"/>
     <w:multiLevelType w:val="hybridMultilevel"/>
     <w:tmpl w:val="158630C4"/>
@@ -7391,7 +7386,7 @@
       </w:rPr>
     </w:lvl>
   </w:abstractNum>
-  <w:abstractNum w:abstractNumId="24" w15:restartNumberingAfterBreak="0">
+  <w:abstractNum w:abstractNumId="24">
     <w:nsid w:val="49E170D0"/>
     <w:multiLevelType w:val="singleLevel"/>
     <w:tmpl w:val="04090001"/>
@@ -7411,7 +7406,7 @@
       </w:rPr>
     </w:lvl>
   </w:abstractNum>
-  <w:abstractNum w:abstractNumId="25" w15:restartNumberingAfterBreak="0">
+  <w:abstractNum w:abstractNumId="25">
     <w:nsid w:val="4F094DAA"/>
     <w:multiLevelType w:val="multilevel"/>
     <w:tmpl w:val="158630C4"/>
@@ -7551,7 +7546,7 @@
       </w:rPr>
     </w:lvl>
   </w:abstractNum>
-  <w:abstractNum w:abstractNumId="26" w15:restartNumberingAfterBreak="0">
+  <w:abstractNum w:abstractNumId="26">
     <w:nsid w:val="4F64732B"/>
     <w:multiLevelType w:val="singleLevel"/>
     <w:tmpl w:val="04090001"/>
@@ -7571,7 +7566,7 @@
       </w:rPr>
     </w:lvl>
   </w:abstractNum>
-  <w:abstractNum w:abstractNumId="27" w15:restartNumberingAfterBreak="0">
+  <w:abstractNum w:abstractNumId="27">
     <w:nsid w:val="52C33F3E"/>
     <w:multiLevelType w:val="hybridMultilevel"/>
     <w:tmpl w:val="B9A6AD80"/>
@@ -7711,7 +7706,7 @@
       </w:rPr>
     </w:lvl>
   </w:abstractNum>
-  <w:abstractNum w:abstractNumId="28" w15:restartNumberingAfterBreak="0">
+  <w:abstractNum w:abstractNumId="28">
     <w:nsid w:val="52DF734E"/>
     <w:multiLevelType w:val="singleLevel"/>
     <w:tmpl w:val="04090001"/>
@@ -7731,7 +7726,7 @@
       </w:rPr>
     </w:lvl>
   </w:abstractNum>
-  <w:abstractNum w:abstractNumId="29" w15:restartNumberingAfterBreak="0">
+  <w:abstractNum w:abstractNumId="29">
     <w:nsid w:val="567642C0"/>
     <w:multiLevelType w:val="hybridMultilevel"/>
     <w:tmpl w:val="FEC69B34"/>
@@ -7871,7 +7866,7 @@
       </w:rPr>
     </w:lvl>
   </w:abstractNum>
-  <w:abstractNum w:abstractNumId="30" w15:restartNumberingAfterBreak="0">
+  <w:abstractNum w:abstractNumId="30">
     <w:nsid w:val="6CB52233"/>
     <w:multiLevelType w:val="multilevel"/>
     <w:tmpl w:val="C0EEFC06"/>
@@ -7984,7 +7979,7 @@
       </w:pPr>
     </w:lvl>
   </w:abstractNum>
-  <w:abstractNum w:abstractNumId="31" w15:restartNumberingAfterBreak="0">
+  <w:abstractNum w:abstractNumId="31">
     <w:nsid w:val="6CF125AE"/>
     <w:multiLevelType w:val="hybridMultilevel"/>
     <w:tmpl w:val="6FFCAA48"/>
@@ -8124,7 +8119,7 @@
       </w:rPr>
     </w:lvl>
   </w:abstractNum>
-  <w:abstractNum w:abstractNumId="32" w15:restartNumberingAfterBreak="0">
+  <w:abstractNum w:abstractNumId="32">
     <w:nsid w:val="6D2F7D46"/>
     <w:multiLevelType w:val="singleLevel"/>
     <w:tmpl w:val="04090001"/>
@@ -8144,7 +8139,7 @@
       </w:rPr>
     </w:lvl>
   </w:abstractNum>
-  <w:abstractNum w:abstractNumId="33" w15:restartNumberingAfterBreak="0">
+  <w:abstractNum w:abstractNumId="33">
     <w:nsid w:val="71F21F2A"/>
     <w:multiLevelType w:val="singleLevel"/>
     <w:tmpl w:val="04090001"/>
@@ -8164,7 +8159,7 @@
       </w:rPr>
     </w:lvl>
   </w:abstractNum>
-  <w:abstractNum w:abstractNumId="34" w15:restartNumberingAfterBreak="0">
+  <w:abstractNum w:abstractNumId="34">
     <w:nsid w:val="743601FB"/>
     <w:multiLevelType w:val="singleLevel"/>
     <w:tmpl w:val="04090001"/>
@@ -8184,7 +8179,7 @@
       </w:rPr>
     </w:lvl>
   </w:abstractNum>
-  <w:abstractNum w:abstractNumId="35" w15:restartNumberingAfterBreak="0">
+  <w:abstractNum w:abstractNumId="35">
     <w:nsid w:val="756150CA"/>
     <w:multiLevelType w:val="singleLevel"/>
     <w:tmpl w:val="04090001"/>
@@ -8204,7 +8199,7 @@
       </w:rPr>
     </w:lvl>
   </w:abstractNum>
-  <w:abstractNum w:abstractNumId="36" w15:restartNumberingAfterBreak="0">
+  <w:abstractNum w:abstractNumId="36">
     <w:nsid w:val="7BE434D7"/>
     <w:multiLevelType w:val="singleLevel"/>
     <w:tmpl w:val="04090001"/>
@@ -9451,6 +9446,7 @@
     <w:uiPriority w:val="59"/>
     <w:rsid w:val="009F4DF3"/>
     <w:tblPr>
+      <w:tblInd w:w="0" w:type="dxa"/>
       <w:tblBorders>
         <w:top w:val="single" w:sz="4" w:space="0" w:color="auto"/>
         <w:left w:val="single" w:sz="4" w:space="0" w:color="auto"/>
@@ -9459,6 +9455,12 @@
         <w:insideH w:val="single" w:sz="4" w:space="0" w:color="auto"/>
         <w:insideV w:val="single" w:sz="4" w:space="0" w:color="auto"/>
       </w:tblBorders>
+      <w:tblCellMar>
+        <w:top w:w="0" w:type="dxa"/>
+        <w:left w:w="108" w:type="dxa"/>
+        <w:bottom w:w="0" w:type="dxa"/>
+        <w:right w:w="108" w:type="dxa"/>
+      </w:tblCellMar>
     </w:tblPr>
   </w:style>
 </w:styles>

</xml_diff>